<commit_message>
HTH: Fixing a little detail to chapter 23
</commit_message>
<xml_diff>
--- a/story-hth/Chapter 23.docx
+++ b/story-hth/Chapter 23.docx
@@ -927,7 +927,27 @@
           <w:szCs w:val="22"/>
           <w:lang w:val="en-US"/>
         </w:rPr>
-        <w:t>The studio was even well-ordered than the atrium and on the table there were no stacks of documents or other signs of work to be finished, as if the desk was completely brand new.</w:t>
+        <w:t xml:space="preserve">The studio was well-ordered </w:t>
+      </w:r>
+      <w:r>
+        <w:rPr>
+          <w:rFonts w:ascii="Arial" w:hAnsi="Arial" w:cs="Arial"/>
+          <w:color w:val="000000" w:themeColor="text1"/>
+          <w:sz w:val="22"/>
+          <w:szCs w:val="22"/>
+          <w:lang w:val="en-US"/>
+        </w:rPr>
+        <w:t>like</w:t>
+      </w:r>
+      <w:r>
+        <w:rPr>
+          <w:rFonts w:ascii="Arial" w:hAnsi="Arial" w:cs="Arial"/>
+          <w:color w:val="000000" w:themeColor="text1"/>
+          <w:sz w:val="22"/>
+          <w:szCs w:val="22"/>
+          <w:lang w:val="en-US"/>
+        </w:rPr>
+        <w:t xml:space="preserve"> the atrium and on the table there were no stacks of documents or other signs of work to be finished, as if the desk was completely brand new.</w:t>
       </w:r>
     </w:p>
     <w:p>

</xml_diff>